<commit_message>
add spell for playerTwo
</commit_message>
<xml_diff>
--- a/ClassDiagram/Оживление модели ООП на примере  игры «Гвинт».docx
+++ b/ClassDiagram/Оживление модели ООП на примере  игры «Гвинт».docx
@@ -9,7 +9,6 @@
           <w:b/>
         </w:rPr>
       </w:pPr>
-      <w:bookmarkStart w:id="0" w:name="_GoBack"/>
       <w:r>
         <w:rPr>
           <w:b/>
@@ -44,7 +43,6 @@
         </w:rPr>
         <w:t>»</w:t>
       </w:r>
-      <w:bookmarkEnd w:id="0"/>
     </w:p>
     <w:p>
       <w:r>
@@ -268,6 +266,73 @@
       </w:pPr>
       <w:r>
         <w:t>Бой с использование карт существ и заклинаний.</w:t>
+      </w:r>
+    </w:p>
+    <w:p>
+      <w:pPr>
+        <w:pStyle w:val="a3"/>
+        <w:numPr>
+          <w:ilvl w:val="0"/>
+          <w:numId w:val="2"/>
+        </w:numPr>
+        <w:rPr>
+          <w:b/>
+        </w:rPr>
+      </w:pPr>
+      <w:r>
+        <w:t xml:space="preserve">Демонстрация боя с созданными колодами </w:t>
+      </w:r>
+      <w:proofErr w:type="spellStart"/>
+      <w:r>
+        <w:t>рандомно</w:t>
+      </w:r>
+      <w:proofErr w:type="spellEnd"/>
+      <w:r>
+        <w:t>.</w:t>
+      </w:r>
+      <w:bookmarkStart w:id="0" w:name="_GoBack"/>
+      <w:bookmarkEnd w:id="0"/>
+    </w:p>
+    <w:p>
+      <w:pPr>
+        <w:pStyle w:val="a3"/>
+        <w:numPr>
+          <w:ilvl w:val="0"/>
+          <w:numId w:val="2"/>
+        </w:numPr>
+        <w:rPr>
+          <w:b/>
+        </w:rPr>
+      </w:pPr>
+      <w:r>
+        <w:t>Демонстрация, с созданными колодами, боя при победе первого игрока.</w:t>
+      </w:r>
+    </w:p>
+    <w:p>
+      <w:pPr>
+        <w:pStyle w:val="a3"/>
+        <w:numPr>
+          <w:ilvl w:val="0"/>
+          <w:numId w:val="2"/>
+        </w:numPr>
+        <w:rPr>
+          <w:b/>
+        </w:rPr>
+      </w:pPr>
+      <w:r>
+        <w:t xml:space="preserve">Демонстрация, с созданными колодами, боя при победе </w:t>
+      </w:r>
+      <w:r>
+        <w:t>второго</w:t>
+      </w:r>
+      <w:r>
+        <w:t xml:space="preserve"> игр</w:t>
+      </w:r>
+      <w:r>
+        <w:t>о</w:t>
+      </w:r>
+      <w:r>
+        <w:t>ка.</w:t>
       </w:r>
     </w:p>
     <w:sectPr>

</xml_diff>

<commit_message>
add create use case custom deck
</commit_message>
<xml_diff>
--- a/ClassDiagram/Оживление модели ООП на примере  игры «Гвинт».docx
+++ b/ClassDiagram/Оживление модели ООП на примере  игры «Гвинт».docx
@@ -146,6 +146,14 @@
         </w:rPr>
       </w:pPr>
       <w:r>
+        <w:t>+</w:t>
+      </w:r>
+      <w:bookmarkStart w:id="0" w:name="_GoBack"/>
+      <w:bookmarkEnd w:id="0"/>
+      <w:r>
+        <w:t xml:space="preserve"> </w:t>
+      </w:r>
+      <w:r>
         <w:t xml:space="preserve">Создание </w:t>
       </w:r>
       <w:proofErr w:type="spellStart"/>
@@ -172,6 +180,12 @@
         </w:rPr>
       </w:pPr>
       <w:r>
+        <w:t>+</w:t>
+      </w:r>
+      <w:r>
+        <w:t xml:space="preserve"> </w:t>
+      </w:r>
+      <w:r>
         <w:t xml:space="preserve">Генерация </w:t>
       </w:r>
       <w:r>
@@ -193,6 +207,12 @@
         </w:rPr>
       </w:pPr>
       <w:r>
+        <w:t>-</w:t>
+      </w:r>
+      <w:r>
+        <w:t xml:space="preserve"> </w:t>
+      </w:r>
+      <w:r>
         <w:t>Игра со счетом 2:0 по раундам.</w:t>
       </w:r>
     </w:p>
@@ -208,6 +228,12 @@
         </w:rPr>
       </w:pPr>
       <w:r>
+        <w:t>-</w:t>
+      </w:r>
+      <w:r>
+        <w:t xml:space="preserve"> </w:t>
+      </w:r>
+      <w:r>
         <w:t xml:space="preserve">Игра со счетом </w:t>
       </w:r>
       <w:r>
@@ -235,6 +261,12 @@
         </w:rPr>
       </w:pPr>
       <w:r>
+        <w:t>-</w:t>
+      </w:r>
+      <w:r>
+        <w:t xml:space="preserve"> </w:t>
+      </w:r>
+      <w:r>
         <w:t>Игра с колодами разных фракций.</w:t>
       </w:r>
     </w:p>
@@ -250,6 +282,12 @@
         </w:rPr>
       </w:pPr>
       <w:r>
+        <w:t>-</w:t>
+      </w:r>
+      <w:r>
+        <w:t xml:space="preserve"> </w:t>
+      </w:r>
+      <w:r>
         <w:t>Игра, в которой один из игроков сдался.</w:t>
       </w:r>
     </w:p>
@@ -265,6 +303,12 @@
         </w:rPr>
       </w:pPr>
       <w:r>
+        <w:t>-</w:t>
+      </w:r>
+      <w:r>
+        <w:t xml:space="preserve"> </w:t>
+      </w:r>
+      <w:r>
         <w:t>Бой с использование карт существ и заклинаний.</w:t>
       </w:r>
     </w:p>
@@ -280,6 +324,9 @@
         </w:rPr>
       </w:pPr>
       <w:r>
+        <w:t xml:space="preserve">- </w:t>
+      </w:r>
+      <w:r>
         <w:t xml:space="preserve">Демонстрация боя с созданными колодами </w:t>
       </w:r>
       <w:proofErr w:type="spellStart"/>
@@ -290,8 +337,6 @@
       <w:r>
         <w:t>.</w:t>
       </w:r>
-      <w:bookmarkStart w:id="0" w:name="_GoBack"/>
-      <w:bookmarkEnd w:id="0"/>
     </w:p>
     <w:p>
       <w:pPr>
@@ -305,6 +350,9 @@
         </w:rPr>
       </w:pPr>
       <w:r>
+        <w:t xml:space="preserve">- </w:t>
+      </w:r>
+      <w:r>
         <w:t>Демонстрация, с созданными колодами, боя при победе первого игрока.</w:t>
       </w:r>
     </w:p>
@@ -320,19 +368,10 @@
         </w:rPr>
       </w:pPr>
       <w:r>
-        <w:t xml:space="preserve">Демонстрация, с созданными колодами, боя при победе </w:t>
-      </w:r>
-      <w:r>
-        <w:t>второго</w:t>
-      </w:r>
-      <w:r>
-        <w:t xml:space="preserve"> игр</w:t>
-      </w:r>
-      <w:r>
-        <w:t>о</w:t>
-      </w:r>
-      <w:r>
-        <w:t>ка.</w:t>
+        <w:t xml:space="preserve">- </w:t>
+      </w:r>
+      <w:r>
+        <w:t>Демонстрация, с созданными колодами, боя при победе второго игрока.</w:t>
       </w:r>
     </w:p>
     <w:sectPr>

</xml_diff>

<commit_message>
fix print winner 3 round
</commit_message>
<xml_diff>
--- a/ClassDiagram/Оживление модели ООП на примере  игры «Гвинт».docx
+++ b/ClassDiagram/Оживление модели ООП на примере  игры «Гвинт».docx
@@ -146,11 +146,6 @@
         </w:rPr>
       </w:pPr>
       <w:r>
-        <w:t>+</w:t>
-      </w:r>
-      <w:bookmarkStart w:id="0" w:name="_GoBack"/>
-      <w:bookmarkEnd w:id="0"/>
-      <w:r>
         <w:t xml:space="preserve"> </w:t>
       </w:r>
       <w:r>
@@ -180,9 +175,6 @@
         </w:rPr>
       </w:pPr>
       <w:r>
-        <w:t>+</w:t>
-      </w:r>
-      <w:r>
         <w:t xml:space="preserve"> </w:t>
       </w:r>
       <w:r>
@@ -207,9 +199,6 @@
         </w:rPr>
       </w:pPr>
       <w:r>
-        <w:t>-</w:t>
-      </w:r>
-      <w:r>
         <w:t xml:space="preserve"> </w:t>
       </w:r>
       <w:r>
@@ -228,9 +217,6 @@
         </w:rPr>
       </w:pPr>
       <w:r>
-        <w:t>-</w:t>
-      </w:r>
-      <w:r>
         <w:t xml:space="preserve"> </w:t>
       </w:r>
       <w:r>
@@ -248,6 +234,8 @@
       <w:r>
         <w:t xml:space="preserve"> по раундам.</w:t>
       </w:r>
+      <w:bookmarkStart w:id="0" w:name="_GoBack"/>
+      <w:bookmarkEnd w:id="0"/>
     </w:p>
     <w:p>
       <w:pPr>
@@ -261,9 +249,6 @@
         </w:rPr>
       </w:pPr>
       <w:r>
-        <w:t>-</w:t>
-      </w:r>
-      <w:r>
         <w:t xml:space="preserve"> </w:t>
       </w:r>
       <w:r>
@@ -282,9 +267,6 @@
         </w:rPr>
       </w:pPr>
       <w:r>
-        <w:t>-</w:t>
-      </w:r>
-      <w:r>
         <w:t xml:space="preserve"> </w:t>
       </w:r>
       <w:r>
@@ -303,9 +285,6 @@
         </w:rPr>
       </w:pPr>
       <w:r>
-        <w:t>-</w:t>
-      </w:r>
-      <w:r>
         <w:t xml:space="preserve"> </w:t>
       </w:r>
       <w:r>
@@ -324,7 +303,7 @@
         </w:rPr>
       </w:pPr>
       <w:r>
-        <w:t xml:space="preserve">- </w:t>
+        <w:t xml:space="preserve"> </w:t>
       </w:r>
       <w:r>
         <w:t xml:space="preserve">Демонстрация боя с созданными колодами </w:t>
@@ -350,7 +329,7 @@
         </w:rPr>
       </w:pPr>
       <w:r>
-        <w:t xml:space="preserve">- </w:t>
+        <w:t xml:space="preserve"> </w:t>
       </w:r>
       <w:r>
         <w:t>Демонстрация, с созданными колодами, боя при победе первого игрока.</w:t>
@@ -368,7 +347,7 @@
         </w:rPr>
       </w:pPr>
       <w:r>
-        <w:t xml:space="preserve">- </w:t>
+        <w:t xml:space="preserve"> </w:t>
       </w:r>
       <w:r>
         <w:t>Демонстрация, с созданными колодами, боя при победе второго игрока.</w:t>

</xml_diff>